<commit_message>
Add material for submission
</commit_message>
<xml_diff>
--- a/JMeter/JMeterSetUp Guide.docx
+++ b/JMeter/JMeterSetUp Guide.docx
@@ -309,12 +309,21 @@
           <w:lang w:eastAsia="zh-TW"/>
         </w:rPr>
       </w:pPr>
-      <w:r>
-        <w:rPr>
-          <w:rFonts w:eastAsia="PMingLiU"/>
-          <w:lang w:eastAsia="zh-TW"/>
-        </w:rPr>
-        <w:t xml:space="preserve">jmeter -n -t </w:t>
+      <w:proofErr w:type="spellStart"/>
+      <w:r>
+        <w:rPr>
+          <w:rFonts w:eastAsia="PMingLiU"/>
+          <w:lang w:eastAsia="zh-TW"/>
+        </w:rPr>
+        <w:t>jmeter</w:t>
+      </w:r>
+      <w:proofErr w:type="spellEnd"/>
+      <w:r>
+        <w:rPr>
+          <w:rFonts w:eastAsia="PMingLiU"/>
+          <w:lang w:eastAsia="zh-TW"/>
+        </w:rPr>
+        <w:t xml:space="preserve"> -n -t </w:t>
       </w:r>
       <w:r>
         <w:rPr>
@@ -358,6 +367,263 @@
         </w:rPr>
         <w:t>html folder&gt;</w:t>
       </w:r>
+    </w:p>
+    <w:p>
+      <w:pPr>
+        <w:pStyle w:val="ListParagraph"/>
+        <w:rPr>
+          <w:rFonts w:eastAsia="PMingLiU"/>
+          <w:lang w:eastAsia="zh-TW"/>
+        </w:rPr>
+      </w:pPr>
+      <w:proofErr w:type="spellStart"/>
+      <w:r>
+        <w:rPr>
+          <w:rFonts w:eastAsia="PMingLiU"/>
+          <w:lang w:eastAsia="zh-TW"/>
+        </w:rPr>
+        <w:t>jmeter</w:t>
+      </w:r>
+      <w:proofErr w:type="spellEnd"/>
+      <w:r>
+        <w:rPr>
+          <w:rFonts w:eastAsia="PMingLiU"/>
+          <w:lang w:eastAsia="zh-TW"/>
+        </w:rPr>
+        <w:t xml:space="preserve"> -n -t </w:t>
+      </w:r>
+      <w:r>
+        <w:rPr>
+          <w:rFonts w:eastAsia="PMingLiU"/>
+          <w:lang w:eastAsia="zh-TW"/>
+        </w:rPr>
+        <w:t>hw4</w:t>
+      </w:r>
+      <w:r>
+        <w:rPr>
+          <w:rFonts w:eastAsia="PMingLiU"/>
+          <w:lang w:eastAsia="zh-TW"/>
+        </w:rPr>
+        <w:t xml:space="preserve">test.jmx </w:t>
+      </w:r>
+      <w:r>
+        <w:rPr>
+          <w:rFonts w:eastAsia="PMingLiU"/>
+          <w:lang w:eastAsia="zh-TW"/>
+        </w:rPr>
+        <w:t xml:space="preserve">-l </w:t>
+      </w:r>
+      <w:r>
+        <w:rPr>
+          <w:rFonts w:eastAsia="PMingLiU"/>
+          <w:lang w:eastAsia="zh-TW"/>
+        </w:rPr>
+        <w:t>c</w:t>
+      </w:r>
+      <w:r>
+        <w:rPr>
+          <w:rFonts w:eastAsia="PMingLiU"/>
+          <w:lang w:eastAsia="zh-TW"/>
+        </w:rPr>
+        <w:t>:\result\result_</w:t>
+      </w:r>
+      <w:r>
+        <w:rPr>
+          <w:rFonts w:eastAsia="PMingLiU"/>
+          <w:lang w:eastAsia="zh-TW"/>
+        </w:rPr>
+        <w:t>1</w:t>
+      </w:r>
+      <w:r>
+        <w:rPr>
+          <w:rFonts w:eastAsia="PMingLiU"/>
+          <w:lang w:eastAsia="zh-TW"/>
+        </w:rPr>
+        <w:t>.csv</w:t>
+      </w:r>
+      <w:r>
+        <w:rPr>
+          <w:rFonts w:eastAsia="PMingLiU"/>
+          <w:lang w:eastAsia="zh-TW"/>
+        </w:rPr>
+        <w:t xml:space="preserve"> -e -o </w:t>
+      </w:r>
+      <w:r>
+        <w:rPr>
+          <w:rFonts w:eastAsia="PMingLiU"/>
+          <w:lang w:eastAsia="zh-TW"/>
+        </w:rPr>
+        <w:t>c:\</w:t>
+      </w:r>
+      <w:r>
+        <w:rPr>
+          <w:rFonts w:eastAsia="PMingLiU"/>
+          <w:lang w:eastAsia="zh-TW"/>
+        </w:rPr>
+        <w:t>html</w:t>
+      </w:r>
+    </w:p>
+    <w:p>
+      <w:pPr>
+        <w:pStyle w:val="ListParagraph"/>
+        <w:rPr>
+          <w:rFonts w:eastAsia="PMingLiU"/>
+          <w:lang w:eastAsia="zh-TW"/>
+        </w:rPr>
+      </w:pPr>
+      <w:proofErr w:type="spellStart"/>
+      <w:r>
+        <w:rPr>
+          <w:rFonts w:eastAsia="PMingLiU"/>
+          <w:lang w:eastAsia="zh-TW"/>
+        </w:rPr>
+        <w:t>jmeter</w:t>
+      </w:r>
+      <w:proofErr w:type="spellEnd"/>
+      <w:r>
+        <w:rPr>
+          <w:rFonts w:eastAsia="PMingLiU"/>
+          <w:lang w:eastAsia="zh-TW"/>
+        </w:rPr>
+        <w:t xml:space="preserve"> -n -t </w:t>
+      </w:r>
+      <w:r>
+        <w:rPr>
+          <w:rFonts w:eastAsia="PMingLiU"/>
+          <w:lang w:eastAsia="zh-TW"/>
+        </w:rPr>
+        <w:t xml:space="preserve">hw4test.jmx </w:t>
+      </w:r>
+      <w:r>
+        <w:rPr>
+          <w:rFonts w:eastAsia="PMingLiU"/>
+          <w:lang w:eastAsia="zh-TW"/>
+        </w:rPr>
+        <w:t xml:space="preserve">-l </w:t>
+      </w:r>
+      <w:r>
+        <w:rPr>
+          <w:rFonts w:eastAsia="PMingLiU"/>
+          <w:lang w:eastAsia="zh-TW"/>
+        </w:rPr>
+        <w:t>c:\result\result_trial.</w:t>
+      </w:r>
+      <w:r>
+        <w:rPr>
+          <w:rFonts w:eastAsia="PMingLiU"/>
+          <w:lang w:eastAsia="zh-TW"/>
+        </w:rPr>
+        <w:t>xml</w:t>
+      </w:r>
+      <w:r>
+        <w:rPr>
+          <w:rFonts w:eastAsia="PMingLiU"/>
+          <w:lang w:eastAsia="zh-TW"/>
+        </w:rPr>
+        <w:t xml:space="preserve"> -e -o </w:t>
+      </w:r>
+      <w:r>
+        <w:rPr>
+          <w:rFonts w:eastAsia="PMingLiU"/>
+          <w:lang w:eastAsia="zh-TW"/>
+        </w:rPr>
+        <w:t>c:\html</w:t>
+      </w:r>
+    </w:p>
+    <w:p>
+      <w:pPr>
+        <w:pStyle w:val="ListParagraph"/>
+        <w:rPr>
+          <w:rFonts w:eastAsia="PMingLiU"/>
+          <w:lang w:eastAsia="zh-TW"/>
+        </w:rPr>
+      </w:pPr>
+      <w:proofErr w:type="spellStart"/>
+      <w:r>
+        <w:rPr>
+          <w:rFonts w:eastAsia="PMingLiU"/>
+          <w:lang w:eastAsia="zh-TW"/>
+        </w:rPr>
+        <w:lastRenderedPageBreak/>
+        <w:t>jmeter</w:t>
+      </w:r>
+      <w:proofErr w:type="spellEnd"/>
+      <w:r>
+        <w:rPr>
+          <w:rFonts w:eastAsia="PMingLiU"/>
+          <w:lang w:eastAsia="zh-TW"/>
+        </w:rPr>
+        <w:t xml:space="preserve"> -n -t </w:t>
+      </w:r>
+      <w:r>
+        <w:rPr>
+          <w:rFonts w:eastAsia="PMingLiU"/>
+          <w:lang w:eastAsia="zh-TW"/>
+        </w:rPr>
+        <w:t xml:space="preserve">hw4test.jmx </w:t>
+      </w:r>
+      <w:r>
+        <w:rPr>
+          <w:rFonts w:eastAsia="PMingLiU"/>
+          <w:lang w:eastAsia="zh-TW"/>
+        </w:rPr>
+        <w:t xml:space="preserve">-l </w:t>
+      </w:r>
+      <w:r>
+        <w:rPr>
+          <w:rFonts w:eastAsia="PMingLiU"/>
+          <w:lang w:eastAsia="zh-TW"/>
+        </w:rPr>
+        <w:t>c:\result\result_trial.</w:t>
+      </w:r>
+      <w:r>
+        <w:rPr>
+          <w:rFonts w:eastAsia="PMingLiU"/>
+          <w:lang w:eastAsia="zh-TW"/>
+        </w:rPr>
+        <w:t>jtl</w:t>
+      </w:r>
+      <w:r>
+        <w:rPr>
+          <w:rFonts w:eastAsia="PMingLiU"/>
+          <w:lang w:eastAsia="zh-TW"/>
+        </w:rPr>
+        <w:t xml:space="preserve"> -e -o </w:t>
+      </w:r>
+      <w:r>
+        <w:rPr>
+          <w:rFonts w:eastAsia="PMingLiU"/>
+          <w:lang w:eastAsia="zh-TW"/>
+        </w:rPr>
+        <w:t>c:\html</w:t>
+      </w:r>
+    </w:p>
+    <w:p>
+      <w:pPr>
+        <w:pStyle w:val="ListParagraph"/>
+        <w:rPr>
+          <w:rFonts w:eastAsia="PMingLiU"/>
+          <w:lang w:eastAsia="zh-TW"/>
+        </w:rPr>
+      </w:pPr>
+    </w:p>
+    <w:p>
+      <w:pPr>
+        <w:pStyle w:val="ListParagraph"/>
+        <w:rPr>
+          <w:rFonts w:eastAsia="PMingLiU"/>
+          <w:lang w:eastAsia="zh-TW"/>
+        </w:rPr>
+      </w:pPr>
+    </w:p>
+    <w:p>
+      <w:pPr>
+        <w:pStyle w:val="ListParagraph"/>
+        <w:rPr>
+          <w:rFonts w:eastAsia="PMingLiU"/>
+          <w:lang w:eastAsia="zh-TW"/>
+        </w:rPr>
+      </w:pPr>
     </w:p>
     <w:p>
       <w:pPr>

</xml_diff>